<commit_message>
Updated a date for a word document
</commit_message>
<xml_diff>
--- a/Allfiles/Mod02/Labfiles/InitialInvestigation.docx
+++ b/Allfiles/Mod02/Labfiles/InitialInvestigation.docx
@@ -23,8 +23,6 @@
           <w:lang w:val="en-US"/>
         </w:rPr>
       </w:pPr>
-      <w:bookmarkStart w:id="0" w:name="_GoBack"/>
-      <w:bookmarkEnd w:id="0"/>
       <w:r>
         <w:rPr>
           <w:lang w:val="en-US"/>
@@ -1344,10 +1342,10 @@
             <v:path o:extrusionok="f" gradientshapeok="t" o:connecttype="rect"/>
             <o:lock v:ext="edit" aspectratio="t"/>
           </v:shapetype>
-          <v:shape id="_x0000_i1025" type="#_x0000_t75" style="width:399pt;height:456.75pt" o:ole="">
+          <v:shape id="_x0000_i1025" type="#_x0000_t75" style="width:398.8pt;height:457.05pt" o:ole="">
             <v:imagedata r:id="rId6" o:title=""/>
           </v:shape>
-          <o:OLEObject Type="Embed" ProgID="Visio.Drawing.11" ShapeID="_x0000_i1025" DrawAspect="Content" ObjectID="_1579513917" r:id="rId7"/>
+          <o:OLEObject Type="Embed" ProgID="Visio.Drawing.11" ShapeID="_x0000_i1025" DrawAspect="Content" ObjectID="_1579950788" r:id="rId7"/>
         </w:object>
       </w:r>
     </w:p>
@@ -1405,13 +1403,27 @@
         <w:rPr>
           <w:lang w:val="en-US"/>
         </w:rPr>
-        <w:t xml:space="preserve"> of October 201</w:t>
-      </w:r>
-      <w:r>
-        <w:rPr>
-          <w:lang w:val="en-US"/>
-        </w:rPr>
-        <w:t>7</w:t>
+        <w:t xml:space="preserve"> of </w:t>
+      </w:r>
+      <w:r>
+        <w:rPr>
+          <w:lang w:val="en-US"/>
+        </w:rPr>
+        <w:t>May</w:t>
+      </w:r>
+      <w:bookmarkStart w:id="0" w:name="_GoBack"/>
+      <w:bookmarkEnd w:id="0"/>
+      <w:r>
+        <w:rPr>
+          <w:lang w:val="en-US"/>
+        </w:rPr>
+        <w:t xml:space="preserve"> 201</w:t>
+      </w:r>
+      <w:r>
+        <w:rPr>
+          <w:lang w:val="en-US"/>
+        </w:rPr>
+        <w:t>8</w:t>
       </w:r>
       <w:r>
         <w:rPr>
@@ -1427,7 +1439,7 @@
         <w:tblLook w:val="04A0" w:firstRow="1" w:lastRow="0" w:firstColumn="1" w:lastColumn="0" w:noHBand="0" w:noVBand="1"/>
       </w:tblPr>
       <w:tblGrid>
-        <w:gridCol w:w="9242"/>
+        <w:gridCol w:w="9016"/>
       </w:tblGrid>
       <w:tr>
         <w:tc>
@@ -1562,6 +1574,7 @@
                 <w:i/>
                 <w:lang w:val="en-US"/>
               </w:rPr>
+              <w:lastRenderedPageBreak/>
               <w:t>MA:</w:t>
             </w:r>
             <w:r>
@@ -1569,15 +1582,7 @@
                 <w:i/>
                 <w:lang w:val="en-US"/>
               </w:rPr>
-              <w:t xml:space="preserve"> Well, I try and take it seriously. I have a DSLR and shoot maybe 50 shots in the average day. A lot </w:t>
-            </w:r>
-            <w:r>
-              <w:rPr>
-                <w:i/>
-                <w:lang w:val="en-US"/>
-              </w:rPr>
-              <w:lastRenderedPageBreak/>
-              <w:t>of landscapes obviously, but I also like to shoot action shots of my friends as they ride.</w:t>
+              <w:t xml:space="preserve"> Well, I try and take it seriously. I have a DSLR and shoot maybe 50 shots in the average day. A lot of landscapes obviously, but I also like to shoot action shots of my friends as they ride.</w:t>
             </w:r>
           </w:p>
           <w:p>
@@ -4273,7 +4278,7 @@
 </file>
 
 <file path=customXml/itemProps1.xml><?xml version="1.0" encoding="utf-8"?>
-<ds:datastoreItem xmlns:ds="http://schemas.openxmlformats.org/officeDocument/2006/customXml" ds:itemID="{2EBDFF68-D05B-4B8E-BBE0-7BBFE3C04416}">
+<ds:datastoreItem xmlns:ds="http://schemas.openxmlformats.org/officeDocument/2006/customXml" ds:itemID="{B34BECB6-C342-48AD-BB9B-24E79F67C57F}">
   <ds:schemaRefs>
     <ds:schemaRef ds:uri="http://schemas.openxmlformats.org/officeDocument/2006/bibliography"/>
   </ds:schemaRefs>

</xml_diff>